<commit_message>
docx matematica 100% ready.
</commit_message>
<xml_diff>
--- a/app/leitores/matematica_2014.docx
+++ b/app/leitores/matematica_2014.docx
@@ -610,6 +610,11 @@
       </w:r>
     </w:p>
     <w:p>
+      <w:r>
+        <w:t>Matemática Financeira / Porcentagem</w:t>
+      </w:r>
+    </w:p>
+    <w:p>
       <w:pPr>
         <w:pStyle w:val="Normal"/>
         <w:rPr>
@@ -897,6 +902,11 @@
       </w:r>
     </w:p>
     <w:p>
+      <w:r>
+        <w:t>Áreas de Superficies Planas / Polígonos</w:t>
+      </w:r>
+    </w:p>
+    <w:p>
       <w:pPr>
         <w:pStyle w:val="Normal"/>
         <w:rPr>
@@ -1311,6 +1321,11 @@
       </w:r>
     </w:p>
     <w:p>
+      <w:r>
+        <w:t>Matemática Financeira / Porcentagem</w:t>
+      </w:r>
+    </w:p>
+    <w:p>
       <w:pPr>
         <w:pStyle w:val="Normal"/>
         <w:rPr>
@@ -1575,6 +1590,11 @@
       </w:r>
     </w:p>
     <w:p>
+      <w:r>
+        <w:t>Estatística / Medidas de Tendência Central e Dispersão, Gráficos e Tabelas</w:t>
+      </w:r>
+    </w:p>
+    <w:p>
       <w:pPr>
         <w:pStyle w:val="Normal"/>
         <w:rPr>
@@ -1889,6 +1909,11 @@
       </w:r>
     </w:p>
     <w:p>
+      <w:r>
+        <w:t>Prismas / Área e Volume</w:t>
+      </w:r>
+    </w:p>
+    <w:p>
       <w:pPr>
         <w:pStyle w:val="Normal"/>
         <w:rPr>
@@ -2145,6 +2170,11 @@
       </w:r>
     </w:p>
     <w:p>
+      <w:r>
+        <w:t>Funções (Geral) / Interpretação de Gráficos</w:t>
+      </w:r>
+    </w:p>
+    <w:p>
       <w:pPr>
         <w:pStyle w:val="Normal"/>
         <w:rPr>
@@ -2563,6 +2593,11 @@
       </w:r>
     </w:p>
     <w:p>
+      <w:r>
+        <w:t>Cone / Área e Volume</w:t>
+      </w:r>
+    </w:p>
+    <w:p>
       <w:pPr>
         <w:pStyle w:val="Normal"/>
         <w:rPr>
@@ -3024,6 +3059,11 @@
       </w:r>
     </w:p>
     <w:p>
+      <w:r>
+        <w:t>Operações com Números Inteiros / Múltiplos, Divisores e Sist. Decimal de Numeração</w:t>
+      </w:r>
+    </w:p>
+    <w:p>
       <w:pPr>
         <w:pStyle w:val="Normal"/>
         <w:rPr>
@@ -3563,6 +3603,11 @@
       </w:r>
     </w:p>
     <w:p>
+      <w:r>
+        <w:t>Triângulos / Classf. Semelhança, Desigualdade e Congruência</w:t>
+      </w:r>
+    </w:p>
+    <w:p>
       <w:pPr>
         <w:pStyle w:val="Normal"/>
         <w:rPr>
@@ -3876,6 +3921,11 @@
       </w:r>
     </w:p>
     <w:p>
+      <w:r>
+        <w:t>Problemas / Montagem e Resolução de Equações</w:t>
+      </w:r>
+    </w:p>
+    <w:p>
       <w:pPr>
         <w:pStyle w:val="Normal"/>
         <w:rPr>
@@ -4222,6 +4272,11 @@
       </w:r>
     </w:p>
     <w:p>
+      <w:r>
+        <w:t>Prismas / Paralelepipedo e Cubos</w:t>
+      </w:r>
+    </w:p>
+    <w:p>
       <w:pPr>
         <w:pStyle w:val="Normal"/>
         <w:rPr>
@@ -4489,6 +4544,11 @@
       </w:r>
     </w:p>
     <w:p>
+      <w:r>
+        <w:t>Prismas / Paralelepipedo e Cubos</w:t>
+      </w:r>
+    </w:p>
+    <w:p>
       <w:pPr>
         <w:pStyle w:val="Normal"/>
         <w:rPr>
@@ -4818,6 +4878,11 @@
       </w:r>
     </w:p>
     <w:p>
+      <w:r>
+        <w:t>Matemática Financeira / Porcentagem</w:t>
+      </w:r>
+    </w:p>
+    <w:p>
       <w:pPr>
         <w:pStyle w:val="Normal"/>
         <w:rPr>
@@ -5166,6 +5231,11 @@
       </w:r>
     </w:p>
     <w:p>
+      <w:r>
+        <w:t>Matemática Financeira / Porcentagem</w:t>
+      </w:r>
+    </w:p>
+    <w:p>
       <w:pPr>
         <w:pStyle w:val="Normal"/>
         <w:rPr>
@@ -5365,6 +5435,11 @@
       </w:r>
     </w:p>
     <w:p>
+      <w:r>
+        <w:t>Matemática Financeira / Grandezas Proporcionais e Regras de Três</w:t>
+      </w:r>
+    </w:p>
+    <w:p>
       <w:pPr>
         <w:pStyle w:val="Normal"/>
         <w:rPr>
@@ -5553,6 +5628,11 @@
       </w:r>
     </w:p>
     <w:p>
+      <w:r>
+        <w:t>Estatística / Medidas de Tendência Central e Dispersão, Gráficos e Tabelas</w:t>
+      </w:r>
+    </w:p>
+    <w:p>
       <w:pPr>
         <w:pStyle w:val="Normal"/>
         <w:rPr>
@@ -5907,6 +5987,11 @@
       </w:r>
     </w:p>
     <w:p>
+      <w:r>
+        <w:t>Matemática Financeira / Grandezas Proporcionais e Regras de Três</w:t>
+      </w:r>
+    </w:p>
+    <w:p>
       <w:pPr>
         <w:pStyle w:val="Normal"/>
         <w:rPr>
@@ -6309,6 +6394,11 @@
       </w:r>
     </w:p>
     <w:p>
+      <w:r>
+        <w:t>Estatística / Medidas de Tendência Central e Dispersão, Gráficos e Tabelas</w:t>
+      </w:r>
+    </w:p>
+    <w:p>
       <w:pPr>
         <w:pStyle w:val="Normal"/>
         <w:rPr>
@@ -6533,6 +6623,11 @@
       </w:r>
     </w:p>
     <w:p>
+      <w:r>
+        <w:t>Probabilidade / Produto de Probabilidades e Prob. Condicional</w:t>
+      </w:r>
+    </w:p>
+    <w:p>
       <w:pPr>
         <w:pStyle w:val="Normal"/>
         <w:rPr>
@@ -6746,6 +6841,11 @@
       </w:r>
     </w:p>
     <w:p>
+      <w:r>
+        <w:t>Problemas / Lógica</w:t>
+      </w:r>
+    </w:p>
+    <w:p>
       <w:pPr>
         <w:pStyle w:val="Normal"/>
         <w:rPr>
@@ -7531,6 +7631,11 @@
       </w:r>
     </w:p>
     <w:p>
+      <w:r>
+        <w:t>Estatística / Medidas de Tendência Central e Dispersão, Gráficos e Tabelas</w:t>
+      </w:r>
+    </w:p>
+    <w:p>
       <w:pPr>
         <w:pStyle w:val="Normal"/>
         <w:rPr>
@@ -7733,6 +7838,11 @@
       </w:r>
     </w:p>
     <w:p>
+      <w:r>
+        <w:t>Matemática Financeira / Porcentagem</w:t>
+      </w:r>
+    </w:p>
+    <w:p>
       <w:pPr>
         <w:pStyle w:val="Normal"/>
         <w:rPr>
@@ -7956,6 +8066,11 @@
       </w:r>
     </w:p>
     <w:p>
+      <w:r>
+        <w:t>Probabilidade / Produto de Probabilidades e Prob. Condicional</w:t>
+      </w:r>
+    </w:p>
+    <w:p>
       <w:pPr>
         <w:pStyle w:val="Normal"/>
         <w:rPr>
@@ -8372,6 +8487,11 @@
           <w:sz w:val="18"/>
           <w:szCs w:val="18"/>
         </w:rPr>
+        <w:t>Matemática Financeira / Grandezas Proporcionais e Regras de Três</w:t>
+      </w:r>
+    </w:p>
+    <w:p>
+      <w:r>
         <w:t>Matemática Financeira / Grandezas Proporcionais e Regras de Três</w:t>
       </w:r>
     </w:p>
@@ -9161,6 +9281,11 @@
       </w:r>
     </w:p>
     <w:p>
+      <w:r>
+        <w:t>Funções (Geral) / Interpretação de Gráficos</w:t>
+      </w:r>
+    </w:p>
+    <w:p>
       <w:pPr>
         <w:pStyle w:val="Normal"/>
         <w:rPr>
@@ -9366,6 +9491,11 @@
       </w:r>
     </w:p>
     <w:p>
+      <w:r>
+        <w:t>Esfera / Área e Volume</w:t>
+      </w:r>
+    </w:p>
+    <w:p>
       <w:pPr>
         <w:pStyle w:val="Normal"/>
         <w:rPr>
@@ -9701,6 +9831,11 @@
       </w:r>
     </w:p>
     <w:p>
+      <w:r>
+        <w:t>Matemática Financeira / Porcentagem</w:t>
+      </w:r>
+    </w:p>
+    <w:p>
       <w:pPr>
         <w:pStyle w:val="Normal"/>
         <w:rPr>
@@ -10045,6 +10180,11 @@
       </w:r>
     </w:p>
     <w:p>
+      <w:r>
+        <w:t>Circunferência  / Comprimento de uma Circunferência / Tangência</w:t>
+      </w:r>
+    </w:p>
+    <w:p>
       <w:pPr>
         <w:pStyle w:val="Normal"/>
         <w:rPr>
@@ -10362,6 +10502,11 @@
       </w:r>
     </w:p>
     <w:p>
+      <w:r>
+        <w:t>Matemática Financeira / Porcentagem</w:t>
+      </w:r>
+    </w:p>
+    <w:p>
       <w:pPr>
         <w:pStyle w:val="Normal"/>
         <w:rPr>
@@ -10777,6 +10922,11 @@
       </w:r>
     </w:p>
     <w:p>
+      <w:r>
+        <w:t>Operações com Números Inteiros / Múltiplos, Divisores e Sist. Decimal de Numeração</w:t>
+      </w:r>
+    </w:p>
+    <w:p>
       <w:pPr>
         <w:pStyle w:val="Normal"/>
         <w:rPr>
@@ -10978,6 +11128,11 @@
       </w:r>
     </w:p>
     <w:p>
+      <w:r>
+        <w:t>Matemática Financeira / Grandezas Proporcionais e Regras de Três</w:t>
+      </w:r>
+    </w:p>
+    <w:p>
       <w:pPr>
         <w:pStyle w:val="Normal"/>
         <w:rPr>
@@ -11380,6 +11535,11 @@
       </w:r>
     </w:p>
     <w:p>
+      <w:r>
+        <w:t>Problemas / Montagem e Resolução de Equações</w:t>
+      </w:r>
+    </w:p>
+    <w:p>
       <w:pPr>
         <w:pStyle w:val="Normal"/>
         <w:rPr>
@@ -11676,6 +11836,11 @@
       </w:r>
     </w:p>
     <w:p>
+      <w:r>
+        <w:t>Matemática Financeira / Porcentagem</w:t>
+      </w:r>
+    </w:p>
+    <w:p>
       <w:pPr>
         <w:pStyle w:val="Normal"/>
         <w:rPr>
@@ -12070,6 +12235,11 @@
       </w:r>
     </w:p>
     <w:p>
+      <w:r>
+        <w:t>Funções (Geral) / Interpretação de Gráficos</w:t>
+      </w:r>
+    </w:p>
+    <w:p>
       <w:pPr>
         <w:pStyle w:val="Normal"/>
         <w:rPr>
@@ -12340,6 +12510,11 @@
       </w:r>
     </w:p>
     <w:p>
+      <w:r>
+        <w:t>Prismas / Paralelepipedo e Cubos</w:t>
+      </w:r>
+    </w:p>
+    <w:p>
       <w:pPr>
         <w:pStyle w:val="Normal"/>
         <w:rPr>
@@ -12677,6 +12852,11 @@
       </w:r>
     </w:p>
     <w:p>
+      <w:r>
+        <w:t>Triângulos Retângulos / Teorema de Pitágoras</w:t>
+      </w:r>
+    </w:p>
+    <w:p>
       <w:pPr>
         <w:pStyle w:val="Normal"/>
         <w:rPr>
@@ -13031,6 +13211,11 @@
       </w:r>
     </w:p>
     <w:p>
+      <w:r>
+        <w:t>Problemas / Montagem e Resolução de Equações</w:t>
+      </w:r>
+    </w:p>
+    <w:p>
       <w:pPr>
         <w:pStyle w:val="Normal"/>
         <w:rPr>
@@ -13423,6 +13608,11 @@
       </w:r>
     </w:p>
     <w:p>
+      <w:r>
+        <w:t>Problemas / Lógica</w:t>
+      </w:r>
+    </w:p>
+    <w:p>
       <w:pPr>
         <w:pStyle w:val="Normal"/>
         <w:rPr>
@@ -13771,6 +13961,11 @@
       </w:r>
     </w:p>
     <w:p>
+      <w:r>
+        <w:t>Problemas / Lógica</w:t>
+      </w:r>
+    </w:p>
+    <w:p>
       <w:pPr>
         <w:pStyle w:val="Normal"/>
         <w:rPr>
@@ -14106,6 +14301,11 @@
       </w:r>
     </w:p>
     <w:p>
+      <w:r>
+        <w:t>Poliedros Convexos / Poliedros Convexos, de Platão e Regulares</w:t>
+      </w:r>
+    </w:p>
+    <w:p>
       <w:pPr>
         <w:pStyle w:val="Normal"/>
         <w:rPr>
@@ -14884,6 +15084,11 @@
       </w:r>
     </w:p>
     <w:p>
+      <w:r>
+        <w:t>Prismas / Paralelepipedo e Cubos</w:t>
+      </w:r>
+    </w:p>
+    <w:p>
       <w:pPr>
         <w:pStyle w:val="Normal"/>
         <w:rPr>
@@ -15673,6 +15878,11 @@
       </w:r>
     </w:p>
     <w:p>
+      <w:r>
+        <w:t>Matemática Financeira / Porcentagem</w:t>
+      </w:r>
+    </w:p>
+    <w:p>
       <w:pPr>
         <w:pStyle w:val="Normal"/>
         <w:rPr>
@@ -16283,6 +16493,11 @@
       </w:r>
     </w:p>
     <w:p>
+      <w:r>
+        <w:t>Conjuntos Numéricos / Operações com Intervalos e Fração Geratriz</w:t>
+      </w:r>
+    </w:p>
+    <w:p>
       <w:pPr>
         <w:pStyle w:val="Normal"/>
         <w:rPr>
@@ -16628,6 +16843,11 @@
       </w:r>
     </w:p>
     <w:p>
+      <w:r>
+        <w:t>Prismas / Paralelepipedo e Cubos</w:t>
+      </w:r>
+    </w:p>
+    <w:p>
       <w:pPr>
         <w:pStyle w:val="Normal"/>
         <w:rPr>
@@ -17005,6 +17225,11 @@
       </w:r>
     </w:p>
     <w:p>
+      <w:r>
+        <w:t>Matemática Financeira / Porcentagem</w:t>
+      </w:r>
+    </w:p>
+    <w:p>
       <w:pPr>
         <w:pStyle w:val="Normal"/>
         <w:rPr>
@@ -17320,6 +17545,11 @@
       </w:r>
     </w:p>
     <w:p>
+      <w:r>
+        <w:t>Problemas / Lógica</w:t>
+      </w:r>
+    </w:p>
+    <w:p>
       <w:pPr>
         <w:pStyle w:val="Normal"/>
         <w:rPr>
@@ -17649,6 +17879,11 @@
       </w:r>
     </w:p>
     <w:p>
+      <w:r>
+        <w:t>Circunferência  / Comprimento de uma Circunferência / Tangência</w:t>
+      </w:r>
+    </w:p>
+    <w:p>
       <w:pPr>
         <w:pStyle w:val="Normal"/>
         <w:rPr>
@@ -18032,6 +18267,11 @@
       </w:r>
     </w:p>
     <w:p>
+      <w:r>
+        <w:t>Operações com Números Inteiros / Múltiplos, Divisores e Sist. Decimal de Numeração</w:t>
+      </w:r>
+    </w:p>
+    <w:p>
       <w:pPr>
         <w:pStyle w:val="Normal"/>
         <w:rPr>
@@ -18424,6 +18664,11 @@
       </w:r>
     </w:p>
     <w:p>
+      <w:r>
+        <w:t>Matemática Financeira / Grandezas Proporcionais e Regras de Três</w:t>
+      </w:r>
+    </w:p>
+    <w:p>
       <w:pPr>
         <w:pStyle w:val="Normal"/>
         <w:rPr>
@@ -18715,6 +18960,11 @@
       </w:r>
     </w:p>
     <w:p>
+      <w:r>
+        <w:t>Probabilidade / Produto de Probabilidades e Prob. Condicional</w:t>
+      </w:r>
+    </w:p>
+    <w:p>
       <w:pPr>
         <w:pStyle w:val="Normal"/>
         <w:rPr>
@@ -19099,6 +19349,11 @@
       </w:r>
     </w:p>
     <w:p>
+      <w:r>
+        <w:t>Matemática Financeira / Grandezas Proporcionais e Regras de Três</w:t>
+      </w:r>
+    </w:p>
+    <w:p>
       <w:pPr>
         <w:pStyle w:val="Normal"/>
         <w:rPr>
@@ -19502,6 +19757,11 @@
       </w:r>
     </w:p>
     <w:p>
+      <w:r>
+        <w:t>Prismas / Paralelepipedo e Cubos</w:t>
+      </w:r>
+    </w:p>
+    <w:p>
       <w:pPr>
         <w:pStyle w:val="Normal"/>
         <w:rPr>
@@ -19801,6 +20061,11 @@
       </w:r>
     </w:p>
     <w:p>
+      <w:r>
+        <w:t>Sistemas Lineares / Discussão</w:t>
+      </w:r>
+    </w:p>
+    <w:p>
       <w:pPr>
         <w:pStyle w:val="Normal"/>
         <w:rPr>
@@ -20232,6 +20497,11 @@
       </w:r>
     </w:p>
     <w:p>
+      <w:r>
+        <w:t>Estatística / Medidas de Tendência Central e Dispersão, Gráficos e Tabelas</w:t>
+      </w:r>
+    </w:p>
+    <w:p>
       <w:pPr>
         <w:pStyle w:val="Normal"/>
         <w:rPr>
@@ -21261,6 +21531,11 @@
       </w:r>
     </w:p>
     <w:p>
+      <w:r>
+        <w:t>Matemática Financeira / Grandezas Proporcionais e Regras de Três</w:t>
+      </w:r>
+    </w:p>
+    <w:p>
       <w:pPr>
         <w:pStyle w:val="Normal"/>
         <w:rPr>
@@ -21615,6 +21890,11 @@
       </w:r>
     </w:p>
     <w:p>
+      <w:r>
+        <w:t>Funções Trigonométricas e suas Inversas / Sen, Cos, Tg, Cotg, Sec, Cosec e suas Inversas</w:t>
+      </w:r>
+    </w:p>
+    <w:p>
       <w:pPr>
         <w:pStyle w:val="Normal"/>
         <w:rPr>
@@ -22084,6 +22364,11 @@
       </w:r>
     </w:p>
     <w:p>
+      <w:r>
+        <w:t>Estatística / Medidas de Tendência Central e Dispersão, Gráficos e Tabelas</w:t>
+      </w:r>
+    </w:p>
+    <w:p>
       <w:pPr>
         <w:pStyle w:val="Normal"/>
         <w:rPr>
@@ -22456,6 +22741,11 @@
       </w:r>
     </w:p>
     <w:p>
+      <w:r>
+        <w:t>Matemática Financeira / Porcentagem</w:t>
+      </w:r>
+    </w:p>
+    <w:p>
       <w:pPr>
         <w:pStyle w:val="Normal"/>
         <w:rPr>
@@ -22859,6 +23149,11 @@
       </w:r>
     </w:p>
     <w:p>
+      <w:r>
+        <w:t>Cilindro / Área e Volume</w:t>
+      </w:r>
+    </w:p>
+    <w:p>
       <w:pPr>
         <w:pStyle w:val="Normal"/>
         <w:rPr>
@@ -23221,6 +23516,11 @@
       </w:r>
     </w:p>
     <w:p>
+      <w:r>
+        <w:t>Estatística / Medidas de Tendência Central e Dispersão, Gráficos e Tabelas</w:t>
+      </w:r>
+    </w:p>
+    <w:p>
       <w:pPr>
         <w:pStyle w:val="Normal"/>
         <w:rPr>
@@ -23601,6 +23901,11 @@
       </w:r>
     </w:p>
     <w:p>
+      <w:r>
+        <w:t>Progressão Aritmética / Soma dos n Primeiros Termos</w:t>
+      </w:r>
+    </w:p>
+    <w:p>
       <w:pPr>
         <w:pStyle w:val="Normal"/>
         <w:rPr>
@@ -23974,6 +24279,11 @@
       </w:r>
     </w:p>
     <w:p>
+      <w:r>
+        <w:t>Esfera / Área e Volume</w:t>
+      </w:r>
+    </w:p>
+    <w:p>
       <w:pPr>
         <w:pStyle w:val="Normal"/>
         <w:rPr>
@@ -24176,6 +24486,11 @@
       </w:r>
     </w:p>
     <w:p>
+      <w:r>
+        <w:t>Estatística / Medidas de Tendência Central e Dispersão, Gráficos e Tabelas</w:t>
+      </w:r>
+    </w:p>
+    <w:p>
       <w:pPr>
         <w:pStyle w:val="Normal"/>
         <w:rPr>
@@ -24380,6 +24695,11 @@
       </w:r>
     </w:p>
     <w:p>
+      <w:r>
+        <w:t>Prismas / Paralelepipedo e Cubos</w:t>
+      </w:r>
+    </w:p>
+    <w:p>
       <w:pPr>
         <w:pStyle w:val="Normal"/>
         <w:rPr>
@@ -24772,6 +25092,11 @@
       </w:r>
     </w:p>
     <w:p>
+      <w:r>
+        <w:t>Matemática Financeira / Porcentagem</w:t>
+      </w:r>
+    </w:p>
+    <w:p>
       <w:pPr>
         <w:pStyle w:val="Normal"/>
         <w:rPr>
@@ -25430,6 +25755,11 @@
       </w:r>
     </w:p>
     <w:p>
+      <w:r>
+        <w:t>Probabilidade / Produto de Probabilidades e Prob. Condicional</w:t>
+      </w:r>
+    </w:p>
+    <w:p>
       <w:pPr>
         <w:pStyle w:val="Normal"/>
         <w:rPr>
@@ -25765,6 +26095,11 @@
       </w:r>
     </w:p>
     <w:p>
+      <w:r>
+        <w:t>Análise Combinatória / Permutação</w:t>
+      </w:r>
+    </w:p>
+    <w:p>
       <w:pPr>
         <w:pStyle w:val="Normal"/>
         <w:rPr>
@@ -26149,6 +26484,11 @@
       </w:r>
     </w:p>
     <w:p>
+      <w:r>
+        <w:t>Problemas / Lógica</w:t>
+      </w:r>
+    </w:p>
+    <w:p>
       <w:pPr>
         <w:pStyle w:val="Normal"/>
         <w:rPr>
@@ -26560,6 +26900,11 @@
       </w:r>
     </w:p>
     <w:p>
+      <w:r>
+        <w:t>Funções (Geral) / Prod. Cartesiano / Relações Binárias</w:t>
+      </w:r>
+    </w:p>
+    <w:p>
       <w:pPr>
         <w:pStyle w:val="Normal"/>
         <w:rPr>
@@ -26775,6 +27120,11 @@
       </w:r>
     </w:p>
     <w:p>
+      <w:r>
+        <w:t>Problemas / Montagem e Resolução de Equações</w:t>
+      </w:r>
+    </w:p>
+    <w:p>
       <w:pPr>
         <w:pStyle w:val="Normal"/>
         <w:rPr>
@@ -27121,6 +27471,11 @@
       </w:r>
     </w:p>
     <w:p>
+      <w:r>
+        <w:t>Cilindro / Área e Volume</w:t>
+      </w:r>
+    </w:p>
+    <w:p>
       <w:pPr>
         <w:pStyle w:val="Normal"/>
         <w:rPr>
@@ -27475,6 +27830,11 @@
       </w:r>
     </w:p>
     <w:p>
+      <w:r>
+        <w:t>Matemática Financeira / Porcentagem</w:t>
+      </w:r>
+    </w:p>
+    <w:p>
       <w:pPr>
         <w:pStyle w:val="Normal"/>
         <w:rPr>
@@ -27842,6 +28202,11 @@
       </w:r>
     </w:p>
     <w:p>
+      <w:r>
+        <w:t>Matemática Financeira / Grandezas Proporcionais e Regras de Três</w:t>
+      </w:r>
+    </w:p>
+    <w:p>
       <w:pPr>
         <w:pStyle w:val="Normal"/>
         <w:rPr>
@@ -28253,6 +28618,11 @@
       </w:r>
     </w:p>
     <w:p>
+      <w:r>
+        <w:t>Funções (Geral) / Interpretação de Gráficos</w:t>
+      </w:r>
+    </w:p>
+    <w:p>
       <w:pPr>
         <w:pStyle w:val="Normal"/>
         <w:rPr>
@@ -28443,6 +28813,11 @@
       </w:r>
     </w:p>
     <w:p>
+      <w:r>
+        <w:t>Funções (Geral) / Interpretação de Gráficos</w:t>
+      </w:r>
+    </w:p>
+    <w:p>
       <w:pPr>
         <w:pStyle w:val="Normal"/>
         <w:rPr>
@@ -28656,6 +29031,11 @@
       </w:r>
     </w:p>
     <w:p>
+      <w:r>
+        <w:t>Progressão Aritmética / Propriedades e Termo Geral</w:t>
+      </w:r>
+    </w:p>
+    <w:p>
       <w:pPr>
         <w:pStyle w:val="Normal"/>
         <w:rPr>
@@ -29017,6 +29397,11 @@
       </w:r>
     </w:p>
     <w:p>
+      <w:r>
+        <w:t>Problemas / Lógica</w:t>
+      </w:r>
+    </w:p>
+    <w:p>
       <w:pPr>
         <w:pStyle w:val="Normal"/>
         <w:rPr>
@@ -29270,6 +29655,11 @@
       </w:r>
     </w:p>
     <w:p>
+      <w:r>
+        <w:t>Progressão Aritmética / Propriedades e Termo Geral</w:t>
+      </w:r>
+    </w:p>
+    <w:p>
       <w:pPr>
         <w:pStyle w:val="Normal"/>
         <w:rPr>
@@ -29472,6 +29862,11 @@
       </w:r>
     </w:p>
     <w:p>
+      <w:r>
+        <w:t>Problemas / Montagem e Resolução de Equações</w:t>
+      </w:r>
+    </w:p>
+    <w:p>
       <w:pPr>
         <w:pStyle w:val="Normal"/>
         <w:rPr>
@@ -29662,6 +30057,11 @@
       </w:r>
     </w:p>
     <w:p>
+      <w:r>
+        <w:t>Problemas / Lógica</w:t>
+      </w:r>
+    </w:p>
+    <w:p>
       <w:pPr>
         <w:pStyle w:val="Normal"/>
         <w:rPr>
@@ -29875,6 +30275,11 @@
       </w:r>
     </w:p>
     <w:p>
+      <w:r>
+        <w:t>Probabilidade / Adição de Probabilidades e Lei Binomial</w:t>
+      </w:r>
+    </w:p>
+    <w:p>
       <w:pPr>
         <w:pStyle w:val="Normal"/>
         <w:rPr>
@@ -30077,6 +30482,11 @@
       </w:r>
     </w:p>
     <w:p>
+      <w:r>
+        <w:t>Polígonos / Regulares, Nº de Diagonais e Relações Angulares</w:t>
+      </w:r>
+    </w:p>
+    <w:p>
       <w:pPr>
         <w:pStyle w:val="Normal"/>
         <w:rPr>
@@ -30422,6 +30832,11 @@
       </w:r>
     </w:p>
     <w:p>
+      <w:r>
+        <w:t>Problemas / Montagem e Resolução de Equações</w:t>
+      </w:r>
+    </w:p>
+    <w:p>
       <w:pPr>
         <w:pStyle w:val="Normal"/>
         <w:rPr>
@@ -31208,6 +31623,11 @@
       </w:r>
     </w:p>
     <w:p>
+      <w:r>
+        <w:t>Problemas / Montagem e Resolução de Equações</w:t>
+      </w:r>
+    </w:p>
+    <w:p>
       <w:pPr>
         <w:pStyle w:val="Normal"/>
         <w:rPr>
@@ -31480,6 +31900,11 @@
       </w:r>
     </w:p>
     <w:p>
+      <w:r>
+        <w:t>Matemática Financeira / Porcentagem</w:t>
+      </w:r>
+    </w:p>
+    <w:p>
       <w:pPr>
         <w:pStyle w:val="Normal"/>
         <w:rPr>
@@ -31834,6 +32259,11 @@
       </w:r>
     </w:p>
     <w:p>
+      <w:r>
+        <w:t>Problemas / Lógica</w:t>
+      </w:r>
+    </w:p>
+    <w:p>
       <w:pPr>
         <w:pStyle w:val="Normal"/>
         <w:rPr>
@@ -32195,6 +32625,11 @@
       </w:r>
     </w:p>
     <w:p>
+      <w:r>
+        <w:t>Funções (Geral) / Interpretação de Gráficos</w:t>
+      </w:r>
+    </w:p>
+    <w:p>
       <w:pPr>
         <w:pStyle w:val="Normal"/>
         <w:rPr>
@@ -33594,6 +34029,11 @@
       </w:r>
     </w:p>
     <w:p>
+      <w:r>
+        <w:t>Áreas de Superficies Planas / Polígonos</w:t>
+      </w:r>
+    </w:p>
+    <w:p>
       <w:pPr>
         <w:pStyle w:val="Normal"/>
         <w:rPr>
@@ -34024,6 +34464,11 @@
       </w:r>
     </w:p>
     <w:p>
+      <w:r>
+        <w:t>Operações com Números Reais / Potenciação</w:t>
+      </w:r>
+    </w:p>
+    <w:p>
       <w:pPr>
         <w:pStyle w:val="Normal"/>
         <w:rPr>
@@ -34429,6 +34874,11 @@
       </w:r>
     </w:p>
     <w:p>
+      <w:r>
+        <w:t>Matemática Financeira / Porcentagem</w:t>
+      </w:r>
+    </w:p>
+    <w:p>
       <w:pPr>
         <w:pStyle w:val="Normal"/>
         <w:rPr>
@@ -34751,6 +35201,11 @@
       </w:r>
     </w:p>
     <w:p>
+      <w:r>
+        <w:t>Matemática Financeira / Porcentagem</w:t>
+      </w:r>
+    </w:p>
+    <w:p>
       <w:pPr>
         <w:pStyle w:val="Normal"/>
         <w:rPr>
@@ -34964,6 +35419,11 @@
       </w:r>
     </w:p>
     <w:p>
+      <w:r>
+        <w:t>Problemas / Lógica</w:t>
+      </w:r>
+    </w:p>
+    <w:p>
       <w:pPr>
         <w:pStyle w:val="Normal"/>
         <w:rPr>
@@ -35301,6 +35761,11 @@
       </w:r>
     </w:p>
     <w:p>
+      <w:r>
+        <w:t>Matemática Financeira / Porcentagem</w:t>
+      </w:r>
+    </w:p>
+    <w:p>
       <w:pPr>
         <w:pStyle w:val="Normal"/>
         <w:rPr>
@@ -35609,6 +36074,11 @@
       </w:r>
     </w:p>
     <w:p>
+      <w:r>
+        <w:t>Matemática Financeira / Grandezas Proporcionais e Regras de Três</w:t>
+      </w:r>
+    </w:p>
+    <w:p>
       <w:pPr>
         <w:pStyle w:val="Normal"/>
         <w:rPr>
@@ -36714,6 +37184,11 @@
       </w:r>
     </w:p>
     <w:p>
+      <w:r>
+        <w:t>Funções (Geral) / Interpretação de Gráficos</w:t>
+      </w:r>
+    </w:p>
+    <w:p>
       <w:pPr>
         <w:pStyle w:val="Normal"/>
         <w:rPr>
@@ -37005,6 +37480,11 @@
       </w:r>
     </w:p>
     <w:p>
+      <w:r>
+        <w:t>Problemas / Montagem e Resolução de Equações</w:t>
+      </w:r>
+    </w:p>
+    <w:p>
       <w:pPr>
         <w:pStyle w:val="Normal"/>
         <w:rPr>
@@ -37418,6 +37898,11 @@
       </w:r>
     </w:p>
     <w:p>
+      <w:r>
+        <w:t>Progressão Aritmética / Soma dos n Primeiros Termos</w:t>
+      </w:r>
+    </w:p>
+    <w:p>
       <w:pPr>
         <w:pStyle w:val="Normal"/>
         <w:rPr>
@@ -37709,6 +38194,11 @@
       </w:r>
     </w:p>
     <w:p>
+      <w:r>
+        <w:t>Matemática Financeira / Grandezas Proporcionais e Regras de Três</w:t>
+      </w:r>
+    </w:p>
+    <w:p>
       <w:pPr>
         <w:pStyle w:val="Normal"/>
         <w:rPr>
@@ -38057,6 +38547,11 @@
       </w:r>
     </w:p>
     <w:p>
+      <w:r>
+        <w:t>Operações com Números Inteiros / Critérios de Divisibilidades, MMC e MDC</w:t>
+      </w:r>
+    </w:p>
+    <w:p>
       <w:pPr>
         <w:pStyle w:val="Normal"/>
         <w:rPr>
@@ -38487,6 +38982,11 @@
       </w:r>
     </w:p>
     <w:p>
+      <w:r>
+        <w:t>Problemas / Montagem e Resolução de Equações</w:t>
+      </w:r>
+    </w:p>
+    <w:p>
       <w:pPr>
         <w:pStyle w:val="Normal"/>
         <w:rPr>
@@ -38822,6 +39322,11 @@
       </w:r>
     </w:p>
     <w:p>
+      <w:r>
+        <w:t>Áreas de Superficies Planas / Polígonos</w:t>
+      </w:r>
+    </w:p>
+    <w:p>
       <w:pPr>
         <w:pStyle w:val="Normal"/>
         <w:rPr>
@@ -39133,6 +39638,11 @@
       </w:r>
     </w:p>
     <w:p>
+      <w:r>
+        <w:t>Funções (Geral) / Interpretação de Gráficos</w:t>
+      </w:r>
+    </w:p>
+    <w:p>
       <w:pPr>
         <w:pStyle w:val="Normal"/>
         <w:rPr>
@@ -39933,6 +40443,11 @@
       </w:r>
     </w:p>
     <w:p>
+      <w:r>
+        <w:t>Matemática Financeira / Porcentagem</w:t>
+      </w:r>
+    </w:p>
+    <w:p>
       <w:pPr>
         <w:pStyle w:val="Normal"/>
         <w:rPr>
@@ -40148,6 +40663,11 @@
       </w:r>
     </w:p>
     <w:p>
+      <w:r>
+        <w:t>Estatística / Medidas de Tendência Central e Dispersão, Gráficos e Tabelas</w:t>
+      </w:r>
+    </w:p>
+    <w:p>
       <w:pPr>
         <w:pStyle w:val="Normal"/>
         <w:rPr>
@@ -40477,6 +40997,11 @@
       </w:r>
     </w:p>
     <w:p>
+      <w:r>
+        <w:t>Funções (Geral) / Interpretação de Gráficos</w:t>
+      </w:r>
+    </w:p>
+    <w:p>
       <w:pPr>
         <w:pStyle w:val="Normal"/>
         <w:rPr>
@@ -40717,6 +41242,11 @@
       </w:r>
     </w:p>
     <w:p>
+      <w:r>
+        <w:t>Função do 1º Grau / Equações e Inequações</w:t>
+      </w:r>
+    </w:p>
+    <w:p>
       <w:pPr>
         <w:pStyle w:val="Normal"/>
         <w:rPr>
@@ -41054,6 +41584,11 @@
       </w:r>
     </w:p>
     <w:p>
+      <w:r>
+        <w:t>Estatística / Medidas de Tendência Central e Dispersão, Gráficos e Tabelas</w:t>
+      </w:r>
+    </w:p>
+    <w:p>
       <w:pPr>
         <w:pStyle w:val="Normal"/>
         <w:rPr>
@@ -41326,6 +41861,11 @@
       </w:r>
     </w:p>
     <w:p>
+      <w:r>
+        <w:t>Matemática Financeira / Grandezas Proporcionais e Regras de Três</w:t>
+      </w:r>
+    </w:p>
+    <w:p>
       <w:pPr>
         <w:pStyle w:val="Normal"/>
         <w:rPr>
@@ -41592,6 +42132,11 @@
       </w:r>
     </w:p>
     <w:p>
+      <w:r>
+        <w:t>Funções (Geral) / Interpretação de Gráficos</w:t>
+      </w:r>
+    </w:p>
+    <w:p>
       <w:pPr>
         <w:pStyle w:val="Normal"/>
         <w:rPr>
@@ -42303,6 +42848,11 @@
       </w:r>
     </w:p>
     <w:p>
+      <w:r>
+        <w:t>Problemas / Montagem e Resolução de Equações</w:t>
+      </w:r>
+    </w:p>
+    <w:p>
       <w:pPr>
         <w:pStyle w:val="Normal"/>
         <w:rPr>
@@ -42695,6 +43245,11 @@
       </w:r>
     </w:p>
     <w:p>
+      <w:r>
+        <w:t>Operações com Números Inteiros / Múltiplos, Divisores e Sist. Decimal de Numeração</w:t>
+      </w:r>
+    </w:p>
+    <w:p>
       <w:pPr>
         <w:pStyle w:val="Normal"/>
         <w:rPr>
@@ -42888,6 +43443,11 @@
       </w:r>
     </w:p>
     <w:p>
+      <w:r>
+        <w:t>Progressão Aritmética / Soma dos n Primeiros Termos</w:t>
+      </w:r>
+    </w:p>
+    <w:p>
       <w:pPr>
         <w:pStyle w:val="Normal"/>
         <w:rPr>
@@ -43298,6 +43858,11 @@
       </w:r>
     </w:p>
     <w:p>
+      <w:r>
+        <w:t>Funções Trigonométricas e suas Inversas / Sen, Cos, Tg, Cotg, Sec, Cosec e suas Inversas</w:t>
+      </w:r>
+    </w:p>
+    <w:p>
       <w:pPr>
         <w:pStyle w:val="Normal"/>
         <w:rPr>
@@ -43643,6 +44208,11 @@
       </w:r>
     </w:p>
     <w:p>
+      <w:r>
+        <w:t>Estatística / Medidas de Tendência Central e Dispersão, Gráficos e Tabelas</w:t>
+      </w:r>
+    </w:p>
+    <w:p>
       <w:pPr>
         <w:pStyle w:val="Normal"/>
         <w:rPr>
@@ -44004,6 +44574,11 @@
           <w:sz w:val="18"/>
           <w:szCs w:val="18"/>
         </w:rPr>
+        <w:t>Matemática Financeira / Grandezas Proporcionais e Regras de Três</w:t>
+      </w:r>
+    </w:p>
+    <w:p>
+      <w:r>
         <w:t>Matemática Financeira / Grandezas Proporcionais e Regras de Três</w:t>
       </w:r>
     </w:p>

</xml_diff>